<commit_message>
correction of the audio playback on project 02
</commit_message>
<xml_diff>
--- a/Project Report TeamB7 HW02.docx
+++ b/Project Report TeamB7 HW02.docx
@@ -1169,8 +1169,16 @@
               <w:rPr>
                 <w:lang w:val="en-US"/>
               </w:rPr>
-              <w:t xml:space="preserve"> for the song</w:t>
-            </w:r>
+              <w:t xml:space="preserve"> for the </w:t>
+            </w:r>
+            <w:proofErr w:type="gramStart"/>
+            <w:r>
+              <w:rPr>
+                <w:lang w:val="en-US"/>
+              </w:rPr>
+              <w:t>song</w:t>
+            </w:r>
+            <w:proofErr w:type="gramEnd"/>
           </w:p>
           <w:p>
             <w:pPr>
@@ -1251,7 +1259,19 @@
               <w:rPr>
                 <w:lang w:val="en-US"/>
               </w:rPr>
-              <w:t xml:space="preserve"> to 75ms </w:t>
+              <w:t xml:space="preserve"> to </w:t>
+            </w:r>
+            <w:r>
+              <w:rPr>
+                <w:lang w:val="en-US"/>
+              </w:rPr>
+              <w:t>150</w:t>
+            </w:r>
+            <w:r>
+              <w:rPr>
+                <w:lang w:val="en-US"/>
+              </w:rPr>
+              <w:t xml:space="preserve">ms </w:t>
             </w:r>
             <w:r>
               <w:rPr>
@@ -1367,7 +1387,23 @@
                 <w:rFonts w:ascii="Consolas" w:hAnsi="Consolas"/>
                 <w:lang w:val="en-US"/>
               </w:rPr>
-              <w:t xml:space="preserve">__HAL_TIM_SET_AUTORELOAD(&amp;htim1, </w:t>
+              <w:t>__HAL_TIM_SET_</w:t>
+            </w:r>
+            <w:proofErr w:type="gramStart"/>
+            <w:r>
+              <w:rPr>
+                <w:rFonts w:ascii="Consolas" w:hAnsi="Consolas"/>
+                <w:lang w:val="en-US"/>
+              </w:rPr>
+              <w:t>AUTORELOAD(</w:t>
+            </w:r>
+            <w:proofErr w:type="gramEnd"/>
+            <w:r>
+              <w:rPr>
+                <w:rFonts w:ascii="Consolas" w:hAnsi="Consolas"/>
+                <w:lang w:val="en-US"/>
+              </w:rPr>
+              <w:t xml:space="preserve">&amp;htim1, </w:t>
             </w:r>
             <w:proofErr w:type="spellStart"/>
             <w:r>
@@ -1500,7 +1536,15 @@
                 <w:rFonts w:ascii="Consolas" w:hAnsi="Consolas"/>
                 <w:lang w:val="en-US"/>
               </w:rPr>
-              <w:t>HAL_Delay</w:t>
+              <w:t>HAL_</w:t>
+            </w:r>
+            <w:proofErr w:type="gramStart"/>
+            <w:r>
+              <w:rPr>
+                <w:rFonts w:ascii="Consolas" w:hAnsi="Consolas"/>
+                <w:lang w:val="en-US"/>
+              </w:rPr>
+              <w:t>Delay</w:t>
             </w:r>
             <w:proofErr w:type="spellEnd"/>
             <w:r>
@@ -1508,8 +1552,18 @@
                 <w:rFonts w:ascii="Consolas" w:hAnsi="Consolas"/>
                 <w:lang w:val="en-US"/>
               </w:rPr>
-              <w:t>(MINTIME</w:t>
-            </w:r>
+              <w:t>(</w:t>
+            </w:r>
+            <w:proofErr w:type="spellStart"/>
+            <w:proofErr w:type="gramEnd"/>
+            <w:r>
+              <w:rPr>
+                <w:rFonts w:ascii="Consolas" w:hAnsi="Consolas"/>
+                <w:lang w:val="en-US"/>
+              </w:rPr>
+              <w:t>time_constant</w:t>
+            </w:r>
+            <w:proofErr w:type="spellEnd"/>
             <w:r>
               <w:rPr>
                 <w:rFonts w:ascii="Consolas" w:hAnsi="Consolas"/>
@@ -1833,7 +1887,15 @@
                 <w:rFonts w:ascii="Consolas" w:hAnsi="Consolas"/>
                 <w:lang w:val="en-US"/>
               </w:rPr>
-              <w:t>HAL_NVIC_DisableIRQ</w:t>
+              <w:t>HAL_NVIC_</w:t>
+            </w:r>
+            <w:proofErr w:type="gramStart"/>
+            <w:r>
+              <w:rPr>
+                <w:rFonts w:ascii="Consolas" w:hAnsi="Consolas"/>
+                <w:lang w:val="en-US"/>
+              </w:rPr>
+              <w:t>DisableIRQ</w:t>
             </w:r>
             <w:proofErr w:type="spellEnd"/>
             <w:r>
@@ -1841,7 +1903,15 @@
                 <w:rFonts w:ascii="Consolas" w:hAnsi="Consolas"/>
                 <w:lang w:val="en-US"/>
               </w:rPr>
-              <w:t>(EXTI9_5_IRQn)</w:t>
+              <w:t>(</w:t>
+            </w:r>
+            <w:proofErr w:type="gramEnd"/>
+            <w:r>
+              <w:rPr>
+                <w:rFonts w:ascii="Consolas" w:hAnsi="Consolas"/>
+                <w:lang w:val="en-US"/>
+              </w:rPr>
+              <w:t>EXTI9_5_IRQn)</w:t>
             </w:r>
             <w:r>
               <w:rPr>
@@ -1892,7 +1962,15 @@
                 <w:rFonts w:ascii="Consolas" w:hAnsi="Consolas"/>
                 <w:lang w:val="en-US"/>
               </w:rPr>
-              <w:t>HAL_NVIC_EnableIRQ</w:t>
+              <w:t>HAL_NVIC_</w:t>
+            </w:r>
+            <w:proofErr w:type="gramStart"/>
+            <w:r>
+              <w:rPr>
+                <w:rFonts w:ascii="Consolas" w:hAnsi="Consolas"/>
+                <w:lang w:val="en-US"/>
+              </w:rPr>
+              <w:t>EnableIRQ</w:t>
             </w:r>
             <w:proofErr w:type="spellEnd"/>
             <w:r>
@@ -1900,7 +1978,15 @@
                 <w:rFonts w:ascii="Consolas" w:hAnsi="Consolas"/>
                 <w:lang w:val="en-US"/>
               </w:rPr>
-              <w:t>(EXTI9_5_IRQn)</w:t>
+              <w:t>(</w:t>
+            </w:r>
+            <w:proofErr w:type="gramEnd"/>
+            <w:r>
+              <w:rPr>
+                <w:rFonts w:ascii="Consolas" w:hAnsi="Consolas"/>
+                <w:lang w:val="en-US"/>
+              </w:rPr>
+              <w:t>EXTI9_5_IRQn)</w:t>
             </w:r>
           </w:p>
         </w:tc>
@@ -2200,7 +2286,19 @@
               <w:rPr>
                 <w:lang w:val="en-US"/>
               </w:rPr>
-              <w:t xml:space="preserve">we enabled timer 3 on channel 2 (pin </w:t>
+              <w:t xml:space="preserve">we enabled timer </w:t>
+            </w:r>
+            <w:r>
+              <w:rPr>
+                <w:lang w:val="en-US"/>
+              </w:rPr>
+              <w:t>2</w:t>
+            </w:r>
+            <w:r>
+              <w:rPr>
+                <w:lang w:val="en-US"/>
+              </w:rPr>
+              <w:t xml:space="preserve"> on channel 2 (pin </w:t>
             </w:r>
             <w:r>
               <w:rPr>
@@ -2224,34 +2322,13 @@
               <w:rPr>
                 <w:lang w:val="en-US"/>
               </w:rPr>
-              <w:t xml:space="preserve">and set it to </w:t>
-            </w:r>
-            <w:r>
-              <w:rPr>
-                <w:rFonts w:ascii="Consolas" w:hAnsi="Consolas"/>
-                <w:lang w:val="en-US"/>
-              </w:rPr>
-              <w:t>ou</w:t>
-            </w:r>
-            <w:r>
-              <w:rPr>
-                <w:rFonts w:ascii="Consolas" w:hAnsi="Consolas"/>
-                <w:lang w:val="en-US"/>
-              </w:rPr>
-              <w:t>t</w:t>
-            </w:r>
-            <w:r>
-              <w:rPr>
-                <w:rFonts w:ascii="Consolas" w:hAnsi="Consolas"/>
-                <w:lang w:val="en-US"/>
-              </w:rPr>
-              <w:t>put compare CH2</w:t>
-            </w:r>
-            <w:r>
-              <w:rPr>
-                <w:lang w:val="en-US"/>
-              </w:rPr>
-              <w:t xml:space="preserve"> mode. After that</w:t>
+              <w:t>and</w:t>
+            </w:r>
+            <w:r>
+              <w:rPr>
+                <w:lang w:val="en-US"/>
+              </w:rPr>
+              <w:t>. After that</w:t>
             </w:r>
             <w:r>
               <w:rPr>
@@ -2275,7 +2352,19 @@
               <w:rPr>
                 <w:lang w:val="en-US"/>
               </w:rPr>
-              <w:t xml:space="preserve">enabled the TIM3 global interrupt in the NVIC </w:t>
+              <w:t>enabled the TIM</w:t>
+            </w:r>
+            <w:r>
+              <w:rPr>
+                <w:lang w:val="en-US"/>
+              </w:rPr>
+              <w:t xml:space="preserve">2 </w:t>
+            </w:r>
+            <w:r>
+              <w:rPr>
+                <w:lang w:val="en-US"/>
+              </w:rPr>
+              <w:t xml:space="preserve">global interrupt in the NVIC </w:t>
             </w:r>
             <w:r>
               <w:rPr>
@@ -2313,7 +2402,7 @@
               <w:rPr>
                 <w:lang w:val="en-US"/>
               </w:rPr>
-              <w:t>3</w:t>
+              <w:t>2</w:t>
             </w:r>
             <w:r>
               <w:rPr>
@@ -2381,12 +2470,6 @@
               </w:rPr>
               <w:t xml:space="preserve"> function to switch to the next note. This is done as an alternative to the delay function used in the first part of the project. </w:t>
             </w:r>
-            <w:r>
-              <w:rPr>
-                <w:lang w:val="en-US"/>
-              </w:rPr>
-              <w:t>Since the interrupts cannot arrive at the same time, it is useless to define different priorities for the two interrupt handlers.</w:t>
-            </w:r>
           </w:p>
           <w:p>
             <w:pPr>
@@ -2444,6 +2527,7 @@
             <w:proofErr w:type="spellStart"/>
             <w:r>
               <w:rPr>
+                <w:rFonts w:ascii="Consolas" w:hAnsi="Consolas"/>
                 <w:lang w:val="en-US"/>
               </w:rPr>
               <w:t>playnote</w:t>
@@ -2525,7 +2609,19 @@
               <w:rPr>
                 <w:lang w:val="en-US"/>
               </w:rPr>
-              <w:t xml:space="preserve">timer-based interrupt generation with timer3, using </w:t>
+              <w:t>timer-based interrupt generation with timer</w:t>
+            </w:r>
+            <w:r>
+              <w:rPr>
+                <w:lang w:val="en-US"/>
+              </w:rPr>
+              <w:t>2</w:t>
+            </w:r>
+            <w:r>
+              <w:rPr>
+                <w:lang w:val="en-US"/>
+              </w:rPr>
+              <w:t xml:space="preserve">, using </w:t>
             </w:r>
             <w:proofErr w:type="spellStart"/>
             <w:r>
@@ -2548,13 +2644,142 @@
                 <w:rFonts w:ascii="Consolas" w:hAnsi="Consolas"/>
                 <w:lang w:val="en-US"/>
               </w:rPr>
-              <w:t>&amp;htim3)</w:t>
+              <w:t>&amp;htim</w:t>
+            </w:r>
+            <w:r>
+              <w:rPr>
+                <w:rFonts w:ascii="Consolas" w:hAnsi="Consolas"/>
+                <w:lang w:val="en-US"/>
+              </w:rPr>
+              <w:t>2</w:t>
+            </w:r>
+            <w:r>
+              <w:rPr>
+                <w:rFonts w:ascii="Consolas" w:hAnsi="Consolas"/>
+                <w:lang w:val="en-US"/>
+              </w:rPr>
+              <w:t>)</w:t>
             </w:r>
             <w:r>
               <w:rPr>
                 <w:lang w:val="en-US"/>
               </w:rPr>
               <w:t xml:space="preserve">. </w:t>
+            </w:r>
+          </w:p>
+          <w:p>
+            <w:pPr>
+              <w:rPr>
+                <w:lang w:val="en-US"/>
+              </w:rPr>
+            </w:pPr>
+            <w:r>
+              <w:rPr>
+                <w:lang w:val="en-US"/>
+              </w:rPr>
+              <w:t xml:space="preserve">We set the timer 2 auto reload register to change the duration of the notes with </w:t>
+            </w:r>
+            <w:r>
+              <w:rPr>
+                <w:rFonts w:ascii="Consolas" w:hAnsi="Consolas"/>
+                <w:lang w:val="en-US"/>
+              </w:rPr>
+              <w:t xml:space="preserve">__HAL_TIM_SET_AUTORELOAD(&amp;htim2, </w:t>
+            </w:r>
+            <w:proofErr w:type="spellStart"/>
+            <w:r>
+              <w:rPr>
+                <w:rFonts w:ascii="Consolas" w:hAnsi="Consolas"/>
+                <w:lang w:val="en-US"/>
+              </w:rPr>
+              <w:t>time_constant</w:t>
+            </w:r>
+            <w:proofErr w:type="spellEnd"/>
+            <w:r>
+              <w:rPr>
+                <w:rFonts w:ascii="Consolas" w:hAnsi="Consolas"/>
+                <w:lang w:val="en-US"/>
+              </w:rPr>
+              <w:t xml:space="preserve"> * </w:t>
+            </w:r>
+            <w:proofErr w:type="spellStart"/>
+            <w:r>
+              <w:rPr>
+                <w:rFonts w:ascii="Consolas" w:hAnsi="Consolas"/>
+                <w:lang w:val="en-US"/>
+              </w:rPr>
+              <w:t>setNote.duration</w:t>
+            </w:r>
+            <w:proofErr w:type="spellEnd"/>
+            <w:r>
+              <w:rPr>
+                <w:rFonts w:ascii="Consolas" w:hAnsi="Consolas"/>
+                <w:lang w:val="en-US"/>
+              </w:rPr>
+              <w:t>)</w:t>
+            </w:r>
+            <w:r>
+              <w:rPr>
+                <w:rFonts w:ascii="Consolas" w:hAnsi="Consolas"/>
+                <w:lang w:val="en-US"/>
+              </w:rPr>
+              <w:t xml:space="preserve">. </w:t>
+            </w:r>
+            <w:r>
+              <w:rPr>
+                <w:rFonts w:cstheme="minorHAnsi"/>
+                <w:lang w:val="en-US"/>
+              </w:rPr>
+              <w:t xml:space="preserve">We reset the counter with </w:t>
+            </w:r>
+            <w:r>
+              <w:rPr>
+                <w:rFonts w:ascii="Consolas" w:hAnsi="Consolas" w:cstheme="minorHAnsi"/>
+                <w:lang w:val="en-US"/>
+              </w:rPr>
+              <w:t>_</w:t>
+            </w:r>
+            <w:r>
+              <w:rPr>
+                <w:rFonts w:ascii="Consolas" w:hAnsi="Consolas"/>
+                <w:lang w:val="en-US"/>
+              </w:rPr>
+              <w:t>_HAL_TIM_SET_</w:t>
+            </w:r>
+            <w:proofErr w:type="gramStart"/>
+            <w:r>
+              <w:rPr>
+                <w:rFonts w:ascii="Consolas" w:hAnsi="Consolas"/>
+                <w:lang w:val="en-US"/>
+              </w:rPr>
+              <w:t>COUNTER(</w:t>
+            </w:r>
+            <w:proofErr w:type="gramEnd"/>
+            <w:r>
+              <w:rPr>
+                <w:rFonts w:ascii="Consolas" w:hAnsi="Consolas"/>
+                <w:lang w:val="en-US"/>
+              </w:rPr>
+              <w:t>&amp;htim2, 0)</w:t>
+            </w:r>
+            <w:r>
+              <w:rPr>
+                <w:lang w:val="en-US"/>
+              </w:rPr>
+              <w:t xml:space="preserve"> and in the end we clear the interrupt flag with </w:t>
+            </w:r>
+            <w:r>
+              <w:rPr>
+                <w:rFonts w:ascii="Consolas" w:hAnsi="Consolas"/>
+                <w:lang w:val="en-US"/>
+              </w:rPr>
+              <w:t>__HAL_TIM_CLEAR_FLAG(&amp;htim2, TIM_FLAG_UPDATE)</w:t>
+            </w:r>
+            <w:r>
+              <w:rPr>
+                <w:lang w:val="en-US"/>
+              </w:rPr>
+              <w:t xml:space="preserve"> to avoid pending interrupts.</w:t>
             </w:r>
           </w:p>
           <w:p>
@@ -2571,19 +2796,6 @@
                 <w:lang w:val="en-US"/>
               </w:rPr>
               <w:t xml:space="preserve"> </w:t>
-            </w:r>
-          </w:p>
-          <w:p>
-            <w:pPr>
-              <w:rPr>
-                <w:lang w:val="en-US"/>
-              </w:rPr>
-            </w:pPr>
-            <w:r>
-              <w:rPr>
-                <w:lang w:val="en-US"/>
-              </w:rPr>
-              <w:t>The result of the project is satisfying, even though in the second part we noticed a slight delay while playing certain notes. In our opinion, this is due to a very small delay in the handling of the 2 interrupts and the scheduling of concurrent instruction. Because of the small clock speed (in the order of MHz), this may cause a delay of a few milliseconds in the notes playing.</w:t>
             </w:r>
           </w:p>
         </w:tc>
@@ -3500,21 +3712,6 @@
 </file>
 
 <file path=customXml/item1.xml><?xml version="1.0" encoding="utf-8"?>
-<p:properties xmlns:p="http://schemas.microsoft.com/office/2006/metadata/properties" xmlns:xsi="http://www.w3.org/2001/XMLSchema-instance" xmlns:pc="http://schemas.microsoft.com/office/infopath/2007/PartnerControls">
-  <documentManagement/>
-</p:properties>
-</file>
-
-<file path=customXml/item2.xml><?xml version="1.0" encoding="utf-8"?>
-<?mso-contentType ?>
-<FormTemplates xmlns="http://schemas.microsoft.com/sharepoint/v3/contenttype/forms">
-  <Display>DocumentLibraryForm</Display>
-  <Edit>DocumentLibraryForm</Edit>
-  <New>DocumentLibraryForm</New>
-</FormTemplates>
-</file>
-
-<file path=customXml/item3.xml><?xml version="1.0" encoding="utf-8"?>
 <ct:contentTypeSchema xmlns:ct="http://schemas.microsoft.com/office/2006/metadata/contentType" xmlns:ma="http://schemas.microsoft.com/office/2006/metadata/properties/metaAttributes" ct:_="" ma:_="" ma:contentTypeName="Documento" ma:contentTypeID="0x0101003E0816F14AEC41499EB799FF61E427D1" ma:contentTypeVersion="7" ma:contentTypeDescription="Creare un nuovo documento." ma:contentTypeScope="" ma:versionID="260e16fb8a8e2841184770e1a74d6994">
   <xsd:schema xmlns:xsd="http://www.w3.org/2001/XMLSchema" xmlns:xs="http://www.w3.org/2001/XMLSchema" xmlns:p="http://schemas.microsoft.com/office/2006/metadata/properties" xmlns:ns3="b4ce6606-5f4b-494a-912d-f248f56475bf" xmlns:ns4="33e0dd92-38c9-4cd8-8e64-2b318515e15b" targetNamespace="http://schemas.microsoft.com/office/2006/metadata/properties" ma:root="true" ma:fieldsID="c3f2f6e9374c2b9fda72db443e83b617" ns3:_="" ns4:_="">
     <xsd:import namespace="b4ce6606-5f4b-494a-912d-f248f56475bf"/>
@@ -3699,24 +3896,22 @@
 </ct:contentTypeSchema>
 </file>
 
-<file path=customXml/itemProps1.xml><?xml version="1.0" encoding="utf-8"?>
-<ds:datastoreItem xmlns:ds="http://schemas.openxmlformats.org/officeDocument/2006/customXml" ds:itemID="{7E85744D-EAE4-4BF5-8D9F-DC867A9720A7}">
-  <ds:schemaRefs>
-    <ds:schemaRef ds:uri="http://schemas.microsoft.com/office/2006/metadata/properties"/>
-    <ds:schemaRef ds:uri="http://schemas.microsoft.com/office/infopath/2007/PartnerControls"/>
-  </ds:schemaRefs>
-</ds:datastoreItem>
+<file path=customXml/item2.xml><?xml version="1.0" encoding="utf-8"?>
+<?mso-contentType ?>
+<FormTemplates xmlns="http://schemas.microsoft.com/sharepoint/v3/contenttype/forms">
+  <Display>DocumentLibraryForm</Display>
+  <Edit>DocumentLibraryForm</Edit>
+  <New>DocumentLibraryForm</New>
+</FormTemplates>
 </file>
 
-<file path=customXml/itemProps2.xml><?xml version="1.0" encoding="utf-8"?>
-<ds:datastoreItem xmlns:ds="http://schemas.openxmlformats.org/officeDocument/2006/customXml" ds:itemID="{DE792B32-0D4E-49B1-A4FC-399241E252E8}">
-  <ds:schemaRefs>
-    <ds:schemaRef ds:uri="http://schemas.microsoft.com/sharepoint/v3/contenttype/forms"/>
-  </ds:schemaRefs>
-</ds:datastoreItem>
+<file path=customXml/item3.xml><?xml version="1.0" encoding="utf-8"?>
+<p:properties xmlns:p="http://schemas.microsoft.com/office/2006/metadata/properties" xmlns:xsi="http://www.w3.org/2001/XMLSchema-instance" xmlns:pc="http://schemas.microsoft.com/office/infopath/2007/PartnerControls">
+  <documentManagement/>
+</p:properties>
 </file>
 
-<file path=customXml/itemProps3.xml><?xml version="1.0" encoding="utf-8"?>
+<file path=customXml/itemProps1.xml><?xml version="1.0" encoding="utf-8"?>
 <ds:datastoreItem xmlns:ds="http://schemas.openxmlformats.org/officeDocument/2006/customXml" ds:itemID="{0EB744E6-1D38-477C-9580-96B31FA5C778}">
   <ds:schemaRefs>
     <ds:schemaRef ds:uri="http://schemas.microsoft.com/office/2006/metadata/contentType"/>
@@ -3733,4 +3928,21 @@
     <ds:schemaRef ds:uri="http://schemas.microsoft.com/internal/obd"/>
   </ds:schemaRefs>
 </ds:datastoreItem>
+</file>
+
+<file path=customXml/itemProps2.xml><?xml version="1.0" encoding="utf-8"?>
+<ds:datastoreItem xmlns:ds="http://schemas.openxmlformats.org/officeDocument/2006/customXml" ds:itemID="{DE792B32-0D4E-49B1-A4FC-399241E252E8}">
+  <ds:schemaRefs>
+    <ds:schemaRef ds:uri="http://schemas.microsoft.com/sharepoint/v3/contenttype/forms"/>
+  </ds:schemaRefs>
+</ds:datastoreItem>
+</file>
+
+<file path=customXml/itemProps3.xml><?xml version="1.0" encoding="utf-8"?>
+<ds:datastoreItem xmlns:ds="http://schemas.openxmlformats.org/officeDocument/2006/customXml" ds:itemID="{7E85744D-EAE4-4BF5-8D9F-DC867A9720A7}">
+  <ds:schemaRefs>
+    <ds:schemaRef ds:uri="http://schemas.microsoft.com/office/2006/metadata/properties"/>
+    <ds:schemaRef ds:uri="http://schemas.microsoft.com/office/infopath/2007/PartnerControls"/>
+  </ds:schemaRefs>
+</ds:datastoreItem>
 </file>
</xml_diff>